<commit_message>
Added more stuff to conclusion.
</commit_message>
<xml_diff>
--- a/Text Mining/Text Mining Project.docx
+++ b/Text Mining/Text Mining Project.docx
@@ -220,52 +220,14 @@
           <w:bCs/>
         </w:rPr>
       </w:pPr>
-      <w:proofErr w:type="spellStart"/>
       <w:r>
         <w:rPr>
           <w:b/>
           <w:bCs/>
           <w:lang w:val="nl-NL"/>
         </w:rPr>
-        <w:t>Choong</w:t>
-      </w:r>
-      <w:proofErr w:type="spellEnd"/>
-      <w:r>
-        <w:rPr>
-          <w:b/>
-          <w:bCs/>
-          <w:lang w:val="nl-NL"/>
-        </w:rPr>
-        <w:t xml:space="preserve"> </w:t>
-      </w:r>
-      <w:proofErr w:type="spellStart"/>
-      <w:r>
-        <w:rPr>
-          <w:b/>
-          <w:bCs/>
-          <w:lang w:val="nl-NL"/>
-        </w:rPr>
-        <w:t>Yue</w:t>
-      </w:r>
-      <w:proofErr w:type="spellEnd"/>
-      <w:r>
-        <w:rPr>
-          <w:b/>
-          <w:bCs/>
-          <w:lang w:val="nl-NL"/>
-        </w:rPr>
-        <w:t xml:space="preserve"> </w:t>
-      </w:r>
-      <w:proofErr w:type="spellStart"/>
-      <w:r>
-        <w:rPr>
-          <w:b/>
-          <w:bCs/>
-          <w:lang w:val="nl-NL"/>
-        </w:rPr>
-        <w:t>Lin</w:t>
-      </w:r>
-      <w:proofErr w:type="spellEnd"/>
+        <w:t>Choong Yue Lin</w:t>
+      </w:r>
       <w:r>
         <w:rPr>
           <w:b/>
@@ -314,18 +276,8 @@
           <w:bCs/>
           <w:lang w:val="nl-NL"/>
         </w:rPr>
-        <w:t xml:space="preserve">Lee Tin </w:t>
-      </w:r>
-      <w:proofErr w:type="spellStart"/>
-      <w:r>
-        <w:rPr>
-          <w:b/>
-          <w:bCs/>
-          <w:lang w:val="nl-NL"/>
-        </w:rPr>
-        <w:t>Onn</w:t>
-      </w:r>
-      <w:proofErr w:type="spellEnd"/>
+        <w:t>Lee Tin Onn</w:t>
+      </w:r>
       <w:r>
         <w:rPr>
           <w:b/>
@@ -349,18 +301,8 @@
           <w:bCs/>
           <w:lang w:val="pt-PT"/>
         </w:rPr>
-        <w:t xml:space="preserve">Lei </w:t>
-      </w:r>
-      <w:proofErr w:type="spellStart"/>
-      <w:r>
-        <w:rPr>
-          <w:b/>
-          <w:bCs/>
-          <w:lang w:val="pt-PT"/>
-        </w:rPr>
-        <w:t>Jun</w:t>
-      </w:r>
-      <w:proofErr w:type="spellEnd"/>
+        <w:t>Lei Jun</w:t>
+      </w:r>
       <w:r>
         <w:rPr>
           <w:b/>
@@ -405,8 +347,7 @@
         <w:pStyle w:val="Body"/>
         <w:jc w:val="both"/>
         <w:rPr>
-          <w:sz w:val="36"/>
-          <w:szCs w:val="36"/>
+          <w:noProof/>
         </w:rPr>
       </w:pPr>
       <w:r>
@@ -456,67 +397,62 @@
     <w:p>
       <w:pPr>
         <w:pStyle w:val="TOC2"/>
-        <w:jc w:val="both"/>
-        <w:rPr>
+        <w:rPr>
+          <w:rFonts w:asciiTheme="minorHAnsi" w:eastAsiaTheme="minorEastAsia" w:hAnsiTheme="minorHAnsi" w:cstheme="minorBidi"/>
+          <w:noProof/>
+          <w:color w:val="auto"/>
           <w:sz w:val="24"/>
           <w:szCs w:val="24"/>
+          <w:bdr w:val="none" w:sz="0" w:space="0" w:color="auto"/>
+          <w:lang w:val="en-GB" w:eastAsia="en-GB"/>
         </w:rPr>
       </w:pPr>
       <w:r>
         <w:rPr>
-          <w:rFonts w:eastAsia="Arial Unicode MS" w:cs="Arial Unicode MS"/>
-          <w:sz w:val="24"/>
-          <w:szCs w:val="24"/>
+          <w:b/>
+          <w:bCs/>
+          <w:noProof/>
         </w:rPr>
         <w:t>Analysis of Construction Fatality and Catastrophe Accidents</w:t>
       </w:r>
       <w:r>
         <w:rPr>
-          <w:rFonts w:eastAsia="Arial Unicode MS" w:cs="Arial Unicode MS"/>
-          <w:sz w:val="24"/>
-          <w:szCs w:val="24"/>
+          <w:noProof/>
         </w:rPr>
         <w:tab/>
       </w:r>
       <w:r>
         <w:rPr>
-          <w:sz w:val="24"/>
-          <w:szCs w:val="24"/>
+          <w:noProof/>
         </w:rPr>
         <w:fldChar w:fldCharType="begin"/>
       </w:r>
       <w:r>
         <w:rPr>
-          <w:sz w:val="24"/>
-          <w:szCs w:val="24"/>
-        </w:rPr>
-        <w:instrText xml:space="preserve"> PAGEREF _Toc \h </w:instrText>
-      </w:r>
-      <w:r>
-        <w:rPr>
-          <w:sz w:val="24"/>
-          <w:szCs w:val="24"/>
-        </w:rPr>
-      </w:r>
-      <w:r>
-        <w:rPr>
-          <w:sz w:val="24"/>
-          <w:szCs w:val="24"/>
+          <w:noProof/>
+        </w:rPr>
+        <w:instrText xml:space="preserve"> PAGEREF _Toc497170185 \h </w:instrText>
+      </w:r>
+      <w:r>
+        <w:rPr>
+          <w:noProof/>
+        </w:rPr>
+      </w:r>
+      <w:r>
+        <w:rPr>
+          <w:noProof/>
         </w:rPr>
         <w:fldChar w:fldCharType="separate"/>
       </w:r>
       <w:r>
         <w:rPr>
-          <w:rFonts w:eastAsia="Arial Unicode MS" w:cs="Arial Unicode MS"/>
-          <w:sz w:val="24"/>
-          <w:szCs w:val="24"/>
-        </w:rPr>
-        <w:t>2</w:t>
-      </w:r>
-      <w:r>
-        <w:rPr>
-          <w:sz w:val="24"/>
-          <w:szCs w:val="24"/>
+          <w:noProof/>
+        </w:rPr>
+        <w:t>3</w:t>
+      </w:r>
+      <w:r>
+        <w:rPr>
+          <w:noProof/>
         </w:rPr>
         <w:fldChar w:fldCharType="end"/>
       </w:r>
@@ -524,69 +460,61 @@
     <w:p>
       <w:pPr>
         <w:pStyle w:val="TOC1"/>
-        <w:jc w:val="both"/>
-        <w:rPr>
+        <w:rPr>
+          <w:rFonts w:asciiTheme="minorHAnsi" w:eastAsiaTheme="minorEastAsia" w:hAnsiTheme="minorHAnsi" w:cstheme="minorBidi"/>
+          <w:noProof/>
+          <w:color w:val="auto"/>
           <w:sz w:val="24"/>
           <w:szCs w:val="24"/>
+          <w:bdr w:val="none" w:sz="0" w:space="0" w:color="auto"/>
+          <w:lang w:val="en-GB" w:eastAsia="en-GB"/>
         </w:rPr>
       </w:pPr>
       <w:r>
         <w:rPr>
           <w:rFonts w:eastAsia="Arial Unicode MS" w:cs="Arial Unicode MS"/>
-          <w:sz w:val="24"/>
-          <w:szCs w:val="24"/>
-          <w:lang w:val="nl-NL"/>
+          <w:noProof/>
         </w:rPr>
         <w:t>Data</w:t>
       </w:r>
       <w:r>
         <w:rPr>
-          <w:rFonts w:eastAsia="Arial Unicode MS" w:cs="Arial Unicode MS"/>
-          <w:sz w:val="24"/>
-          <w:szCs w:val="24"/>
-          <w:lang w:val="nl-NL"/>
+          <w:noProof/>
         </w:rPr>
         <w:tab/>
       </w:r>
       <w:r>
         <w:rPr>
-          <w:sz w:val="24"/>
-          <w:szCs w:val="24"/>
+          <w:noProof/>
         </w:rPr>
         <w:fldChar w:fldCharType="begin"/>
       </w:r>
       <w:r>
         <w:rPr>
-          <w:sz w:val="24"/>
-          <w:szCs w:val="24"/>
-        </w:rPr>
-        <w:instrText xml:space="preserve"> PAGEREF _Toc1 \h </w:instrText>
-      </w:r>
-      <w:r>
-        <w:rPr>
-          <w:sz w:val="24"/>
-          <w:szCs w:val="24"/>
-        </w:rPr>
-      </w:r>
-      <w:r>
-        <w:rPr>
-          <w:sz w:val="24"/>
-          <w:szCs w:val="24"/>
+          <w:noProof/>
+        </w:rPr>
+        <w:instrText xml:space="preserve"> PAGEREF _Toc497170186 \h </w:instrText>
+      </w:r>
+      <w:r>
+        <w:rPr>
+          <w:noProof/>
+        </w:rPr>
+      </w:r>
+      <w:r>
+        <w:rPr>
+          <w:noProof/>
         </w:rPr>
         <w:fldChar w:fldCharType="separate"/>
       </w:r>
       <w:r>
         <w:rPr>
-          <w:rFonts w:eastAsia="Arial Unicode MS" w:cs="Arial Unicode MS"/>
-          <w:sz w:val="24"/>
-          <w:szCs w:val="24"/>
-        </w:rPr>
-        <w:t>2</w:t>
-      </w:r>
-      <w:r>
-        <w:rPr>
-          <w:sz w:val="24"/>
-          <w:szCs w:val="24"/>
+          <w:noProof/>
+        </w:rPr>
+        <w:t>3</w:t>
+      </w:r>
+      <w:r>
+        <w:rPr>
+          <w:noProof/>
         </w:rPr>
         <w:fldChar w:fldCharType="end"/>
       </w:r>
@@ -594,67 +522,61 @@
     <w:p>
       <w:pPr>
         <w:pStyle w:val="TOC1"/>
-        <w:jc w:val="both"/>
-        <w:rPr>
+        <w:rPr>
+          <w:rFonts w:asciiTheme="minorHAnsi" w:eastAsiaTheme="minorEastAsia" w:hAnsiTheme="minorHAnsi" w:cstheme="minorBidi"/>
+          <w:noProof/>
+          <w:color w:val="auto"/>
           <w:sz w:val="24"/>
           <w:szCs w:val="24"/>
+          <w:bdr w:val="none" w:sz="0" w:space="0" w:color="auto"/>
+          <w:lang w:val="en-GB" w:eastAsia="en-GB"/>
         </w:rPr>
       </w:pPr>
       <w:r>
         <w:rPr>
           <w:rFonts w:eastAsia="Arial Unicode MS" w:cs="Arial Unicode MS"/>
-          <w:sz w:val="24"/>
-          <w:szCs w:val="24"/>
-        </w:rPr>
-        <w:t xml:space="preserve">Accident types </w:t>
-      </w:r>
-      <w:r>
-        <w:rPr>
-          <w:rFonts w:eastAsia="Arial Unicode MS" w:cs="Arial Unicode MS"/>
-          <w:sz w:val="24"/>
-          <w:szCs w:val="24"/>
+          <w:noProof/>
+        </w:rPr>
+        <w:t>Accident types</w:t>
+      </w:r>
+      <w:r>
+        <w:rPr>
+          <w:noProof/>
         </w:rPr>
         <w:tab/>
       </w:r>
       <w:r>
         <w:rPr>
-          <w:sz w:val="24"/>
-          <w:szCs w:val="24"/>
+          <w:noProof/>
         </w:rPr>
         <w:fldChar w:fldCharType="begin"/>
       </w:r>
       <w:r>
         <w:rPr>
-          <w:sz w:val="24"/>
-          <w:szCs w:val="24"/>
-        </w:rPr>
-        <w:instrText xml:space="preserve"> PAGEREF _Toc2 \h </w:instrText>
-      </w:r>
-      <w:r>
-        <w:rPr>
-          <w:sz w:val="24"/>
-          <w:szCs w:val="24"/>
-        </w:rPr>
-      </w:r>
-      <w:r>
-        <w:rPr>
-          <w:sz w:val="24"/>
-          <w:szCs w:val="24"/>
+          <w:noProof/>
+        </w:rPr>
+        <w:instrText xml:space="preserve"> PAGEREF _Toc497170187 \h </w:instrText>
+      </w:r>
+      <w:r>
+        <w:rPr>
+          <w:noProof/>
+        </w:rPr>
+      </w:r>
+      <w:r>
+        <w:rPr>
+          <w:noProof/>
         </w:rPr>
         <w:fldChar w:fldCharType="separate"/>
       </w:r>
       <w:r>
         <w:rPr>
-          <w:rFonts w:eastAsia="Arial Unicode MS" w:cs="Arial Unicode MS"/>
-          <w:sz w:val="24"/>
-          <w:szCs w:val="24"/>
-        </w:rPr>
-        <w:t>2</w:t>
-      </w:r>
-      <w:r>
-        <w:rPr>
-          <w:sz w:val="24"/>
-          <w:szCs w:val="24"/>
+          <w:noProof/>
+        </w:rPr>
+        <w:t>4</w:t>
+      </w:r>
+      <w:r>
+        <w:rPr>
+          <w:noProof/>
         </w:rPr>
         <w:fldChar w:fldCharType="end"/>
       </w:r>
@@ -662,69 +584,61 @@
     <w:p>
       <w:pPr>
         <w:pStyle w:val="TOC1"/>
-        <w:jc w:val="both"/>
-        <w:rPr>
+        <w:rPr>
+          <w:rFonts w:asciiTheme="minorHAnsi" w:eastAsiaTheme="minorEastAsia" w:hAnsiTheme="minorHAnsi" w:cstheme="minorBidi"/>
+          <w:noProof/>
+          <w:color w:val="auto"/>
           <w:sz w:val="24"/>
           <w:szCs w:val="24"/>
+          <w:bdr w:val="none" w:sz="0" w:space="0" w:color="auto"/>
+          <w:lang w:val="en-GB" w:eastAsia="en-GB"/>
         </w:rPr>
       </w:pPr>
       <w:r>
         <w:rPr>
           <w:rFonts w:eastAsia="Arial Unicode MS" w:cs="Arial Unicode MS"/>
-          <w:sz w:val="24"/>
-          <w:szCs w:val="24"/>
-          <w:lang w:val="fr-FR"/>
+          <w:noProof/>
         </w:rPr>
         <w:t>Occupation</w:t>
       </w:r>
       <w:r>
         <w:rPr>
-          <w:rFonts w:eastAsia="Arial Unicode MS" w:cs="Arial Unicode MS"/>
-          <w:sz w:val="24"/>
-          <w:szCs w:val="24"/>
-          <w:lang w:val="fr-FR"/>
+          <w:noProof/>
         </w:rPr>
         <w:tab/>
       </w:r>
       <w:r>
         <w:rPr>
-          <w:sz w:val="24"/>
-          <w:szCs w:val="24"/>
+          <w:noProof/>
         </w:rPr>
         <w:fldChar w:fldCharType="begin"/>
       </w:r>
       <w:r>
         <w:rPr>
-          <w:sz w:val="24"/>
-          <w:szCs w:val="24"/>
-        </w:rPr>
-        <w:instrText xml:space="preserve"> PAGEREF _Toc3 \h </w:instrText>
-      </w:r>
-      <w:r>
-        <w:rPr>
-          <w:sz w:val="24"/>
-          <w:szCs w:val="24"/>
-        </w:rPr>
-      </w:r>
-      <w:r>
-        <w:rPr>
-          <w:sz w:val="24"/>
-          <w:szCs w:val="24"/>
+          <w:noProof/>
+        </w:rPr>
+        <w:instrText xml:space="preserve"> PAGEREF _Toc497170188 \h </w:instrText>
+      </w:r>
+      <w:r>
+        <w:rPr>
+          <w:noProof/>
+        </w:rPr>
+      </w:r>
+      <w:r>
+        <w:rPr>
+          <w:noProof/>
         </w:rPr>
         <w:fldChar w:fldCharType="separate"/>
       </w:r>
       <w:r>
         <w:rPr>
-          <w:rFonts w:eastAsia="Arial Unicode MS" w:cs="Arial Unicode MS"/>
-          <w:sz w:val="24"/>
-          <w:szCs w:val="24"/>
-        </w:rPr>
-        <w:t>4</w:t>
-      </w:r>
-      <w:r>
-        <w:rPr>
-          <w:sz w:val="24"/>
-          <w:szCs w:val="24"/>
+          <w:noProof/>
+        </w:rPr>
+        <w:t>6</w:t>
+      </w:r>
+      <w:r>
+        <w:rPr>
+          <w:noProof/>
         </w:rPr>
         <w:fldChar w:fldCharType="end"/>
       </w:r>
@@ -732,67 +646,61 @@
     <w:p>
       <w:pPr>
         <w:pStyle w:val="TOC1"/>
-        <w:jc w:val="both"/>
-        <w:rPr>
+        <w:rPr>
+          <w:rFonts w:asciiTheme="minorHAnsi" w:eastAsiaTheme="minorEastAsia" w:hAnsiTheme="minorHAnsi" w:cstheme="minorBidi"/>
+          <w:noProof/>
+          <w:color w:val="auto"/>
           <w:sz w:val="24"/>
           <w:szCs w:val="24"/>
+          <w:bdr w:val="none" w:sz="0" w:space="0" w:color="auto"/>
+          <w:lang w:val="en-GB" w:eastAsia="en-GB"/>
         </w:rPr>
       </w:pPr>
       <w:r>
         <w:rPr>
           <w:rFonts w:eastAsia="Arial Unicode MS" w:cs="Arial Unicode MS"/>
-          <w:sz w:val="24"/>
-          <w:szCs w:val="24"/>
+          <w:noProof/>
         </w:rPr>
         <w:t>Body part injured</w:t>
       </w:r>
       <w:r>
         <w:rPr>
-          <w:rFonts w:eastAsia="Arial Unicode MS" w:cs="Arial Unicode MS"/>
-          <w:sz w:val="24"/>
-          <w:szCs w:val="24"/>
+          <w:noProof/>
         </w:rPr>
         <w:tab/>
       </w:r>
       <w:r>
         <w:rPr>
-          <w:sz w:val="24"/>
-          <w:szCs w:val="24"/>
+          <w:noProof/>
         </w:rPr>
         <w:fldChar w:fldCharType="begin"/>
       </w:r>
       <w:r>
         <w:rPr>
-          <w:sz w:val="24"/>
-          <w:szCs w:val="24"/>
-        </w:rPr>
-        <w:instrText xml:space="preserve"> PAGEREF _Toc4 \h </w:instrText>
-      </w:r>
-      <w:r>
-        <w:rPr>
-          <w:sz w:val="24"/>
-          <w:szCs w:val="24"/>
-        </w:rPr>
-      </w:r>
-      <w:r>
-        <w:rPr>
-          <w:sz w:val="24"/>
-          <w:szCs w:val="24"/>
+          <w:noProof/>
+        </w:rPr>
+        <w:instrText xml:space="preserve"> PAGEREF _Toc497170189 \h </w:instrText>
+      </w:r>
+      <w:r>
+        <w:rPr>
+          <w:noProof/>
+        </w:rPr>
+      </w:r>
+      <w:r>
+        <w:rPr>
+          <w:noProof/>
         </w:rPr>
         <w:fldChar w:fldCharType="separate"/>
       </w:r>
       <w:r>
         <w:rPr>
-          <w:rFonts w:eastAsia="Arial Unicode MS" w:cs="Arial Unicode MS"/>
-          <w:sz w:val="24"/>
-          <w:szCs w:val="24"/>
-        </w:rPr>
-        <w:t>5</w:t>
-      </w:r>
-      <w:r>
-        <w:rPr>
-          <w:sz w:val="24"/>
-          <w:szCs w:val="24"/>
+          <w:noProof/>
+        </w:rPr>
+        <w:t>9</w:t>
+      </w:r>
+      <w:r>
+        <w:rPr>
+          <w:noProof/>
         </w:rPr>
         <w:fldChar w:fldCharType="end"/>
       </w:r>
@@ -800,67 +708,61 @@
     <w:p>
       <w:pPr>
         <w:pStyle w:val="TOC1"/>
-        <w:jc w:val="both"/>
-        <w:rPr>
+        <w:rPr>
+          <w:rFonts w:asciiTheme="minorHAnsi" w:eastAsiaTheme="minorEastAsia" w:hAnsiTheme="minorHAnsi" w:cstheme="minorBidi"/>
+          <w:noProof/>
+          <w:color w:val="auto"/>
           <w:sz w:val="24"/>
           <w:szCs w:val="24"/>
+          <w:bdr w:val="none" w:sz="0" w:space="0" w:color="auto"/>
+          <w:lang w:val="en-GB" w:eastAsia="en-GB"/>
         </w:rPr>
       </w:pPr>
       <w:r>
         <w:rPr>
           <w:rFonts w:eastAsia="Arial Unicode MS" w:cs="Arial Unicode MS"/>
-          <w:sz w:val="24"/>
-          <w:szCs w:val="24"/>
+          <w:noProof/>
         </w:rPr>
         <w:t>Activity prior to accident</w:t>
       </w:r>
       <w:r>
         <w:rPr>
-          <w:rFonts w:eastAsia="Arial Unicode MS" w:cs="Arial Unicode MS"/>
-          <w:sz w:val="24"/>
-          <w:szCs w:val="24"/>
+          <w:noProof/>
         </w:rPr>
         <w:tab/>
       </w:r>
       <w:r>
         <w:rPr>
-          <w:sz w:val="24"/>
-          <w:szCs w:val="24"/>
+          <w:noProof/>
         </w:rPr>
         <w:fldChar w:fldCharType="begin"/>
       </w:r>
       <w:r>
         <w:rPr>
-          <w:sz w:val="24"/>
-          <w:szCs w:val="24"/>
-        </w:rPr>
-        <w:instrText xml:space="preserve"> PAGEREF _Toc5 \h </w:instrText>
-      </w:r>
-      <w:r>
-        <w:rPr>
-          <w:sz w:val="24"/>
-          <w:szCs w:val="24"/>
-        </w:rPr>
-      </w:r>
-      <w:r>
-        <w:rPr>
-          <w:sz w:val="24"/>
-          <w:szCs w:val="24"/>
+          <w:noProof/>
+        </w:rPr>
+        <w:instrText xml:space="preserve"> PAGEREF _Toc497170190 \h </w:instrText>
+      </w:r>
+      <w:r>
+        <w:rPr>
+          <w:noProof/>
+        </w:rPr>
+      </w:r>
+      <w:r>
+        <w:rPr>
+          <w:noProof/>
         </w:rPr>
         <w:fldChar w:fldCharType="separate"/>
       </w:r>
       <w:r>
         <w:rPr>
-          <w:rFonts w:eastAsia="Arial Unicode MS" w:cs="Arial Unicode MS"/>
-          <w:sz w:val="24"/>
-          <w:szCs w:val="24"/>
-        </w:rPr>
-        <w:t>5</w:t>
-      </w:r>
-      <w:r>
-        <w:rPr>
-          <w:sz w:val="24"/>
-          <w:szCs w:val="24"/>
+          <w:noProof/>
+        </w:rPr>
+        <w:t>10</w:t>
+      </w:r>
+      <w:r>
+        <w:rPr>
+          <w:noProof/>
         </w:rPr>
         <w:fldChar w:fldCharType="end"/>
       </w:r>
@@ -868,69 +770,61 @@
     <w:p>
       <w:pPr>
         <w:pStyle w:val="TOC1"/>
-        <w:jc w:val="both"/>
-        <w:rPr>
+        <w:rPr>
+          <w:rFonts w:asciiTheme="minorHAnsi" w:eastAsiaTheme="minorEastAsia" w:hAnsiTheme="minorHAnsi" w:cstheme="minorBidi"/>
+          <w:noProof/>
+          <w:color w:val="auto"/>
           <w:sz w:val="24"/>
           <w:szCs w:val="24"/>
+          <w:bdr w:val="none" w:sz="0" w:space="0" w:color="auto"/>
+          <w:lang w:val="en-GB" w:eastAsia="en-GB"/>
         </w:rPr>
       </w:pPr>
       <w:r>
         <w:rPr>
           <w:rFonts w:eastAsia="Arial Unicode MS" w:cs="Arial Unicode MS"/>
-          <w:sz w:val="24"/>
-          <w:szCs w:val="24"/>
-          <w:lang w:val="it-IT"/>
+          <w:noProof/>
         </w:rPr>
         <w:t>Conclusion</w:t>
       </w:r>
       <w:r>
         <w:rPr>
-          <w:rFonts w:eastAsia="Arial Unicode MS" w:cs="Arial Unicode MS"/>
-          <w:sz w:val="24"/>
-          <w:szCs w:val="24"/>
-          <w:lang w:val="it-IT"/>
+          <w:noProof/>
         </w:rPr>
         <w:tab/>
       </w:r>
       <w:r>
         <w:rPr>
-          <w:sz w:val="24"/>
-          <w:szCs w:val="24"/>
+          <w:noProof/>
         </w:rPr>
         <w:fldChar w:fldCharType="begin"/>
       </w:r>
       <w:r>
         <w:rPr>
-          <w:sz w:val="24"/>
-          <w:szCs w:val="24"/>
-        </w:rPr>
-        <w:instrText xml:space="preserve"> PAGEREF _Toc6 \h </w:instrText>
-      </w:r>
-      <w:r>
-        <w:rPr>
-          <w:sz w:val="24"/>
-          <w:szCs w:val="24"/>
-        </w:rPr>
-      </w:r>
-      <w:r>
-        <w:rPr>
-          <w:sz w:val="24"/>
-          <w:szCs w:val="24"/>
+          <w:noProof/>
+        </w:rPr>
+        <w:instrText xml:space="preserve"> PAGEREF _Toc497170191 \h </w:instrText>
+      </w:r>
+      <w:r>
+        <w:rPr>
+          <w:noProof/>
+        </w:rPr>
+      </w:r>
+      <w:r>
+        <w:rPr>
+          <w:noProof/>
         </w:rPr>
         <w:fldChar w:fldCharType="separate"/>
       </w:r>
       <w:r>
         <w:rPr>
-          <w:rFonts w:eastAsia="Arial Unicode MS" w:cs="Arial Unicode MS"/>
-          <w:sz w:val="24"/>
-          <w:szCs w:val="24"/>
-        </w:rPr>
-        <w:t>6</w:t>
-      </w:r>
-      <w:r>
-        <w:rPr>
-          <w:sz w:val="24"/>
-          <w:szCs w:val="24"/>
+          <w:noProof/>
+        </w:rPr>
+        <w:t>12</w:t>
+      </w:r>
+      <w:r>
+        <w:rPr>
+          <w:noProof/>
         </w:rPr>
         <w:fldChar w:fldCharType="end"/>
       </w:r>
@@ -938,69 +832,61 @@
     <w:p>
       <w:pPr>
         <w:pStyle w:val="TOC1"/>
-        <w:jc w:val="both"/>
-        <w:rPr>
+        <w:rPr>
+          <w:rFonts w:asciiTheme="minorHAnsi" w:eastAsiaTheme="minorEastAsia" w:hAnsiTheme="minorHAnsi" w:cstheme="minorBidi"/>
+          <w:noProof/>
+          <w:color w:val="auto"/>
           <w:sz w:val="24"/>
           <w:szCs w:val="24"/>
+          <w:bdr w:val="none" w:sz="0" w:space="0" w:color="auto"/>
+          <w:lang w:val="en-GB" w:eastAsia="en-GB"/>
         </w:rPr>
       </w:pPr>
       <w:r>
         <w:rPr>
           <w:rFonts w:eastAsia="Arial Unicode MS" w:cs="Arial Unicode MS"/>
-          <w:sz w:val="24"/>
-          <w:szCs w:val="24"/>
-          <w:lang w:val="fr-FR"/>
+          <w:noProof/>
         </w:rPr>
         <w:t>References</w:t>
       </w:r>
       <w:r>
         <w:rPr>
-          <w:rFonts w:eastAsia="Arial Unicode MS" w:cs="Arial Unicode MS"/>
-          <w:sz w:val="24"/>
-          <w:szCs w:val="24"/>
-          <w:lang w:val="fr-FR"/>
+          <w:noProof/>
         </w:rPr>
         <w:tab/>
       </w:r>
       <w:r>
         <w:rPr>
-          <w:sz w:val="24"/>
-          <w:szCs w:val="24"/>
+          <w:noProof/>
         </w:rPr>
         <w:fldChar w:fldCharType="begin"/>
       </w:r>
       <w:r>
         <w:rPr>
-          <w:sz w:val="24"/>
-          <w:szCs w:val="24"/>
-        </w:rPr>
-        <w:instrText xml:space="preserve"> PAGEREF _Toc7 \h </w:instrText>
-      </w:r>
-      <w:r>
-        <w:rPr>
-          <w:sz w:val="24"/>
-          <w:szCs w:val="24"/>
-        </w:rPr>
-      </w:r>
-      <w:r>
-        <w:rPr>
-          <w:sz w:val="24"/>
-          <w:szCs w:val="24"/>
+          <w:noProof/>
+        </w:rPr>
+        <w:instrText xml:space="preserve"> PAGEREF _Toc497170192 \h </w:instrText>
+      </w:r>
+      <w:r>
+        <w:rPr>
+          <w:noProof/>
+        </w:rPr>
+      </w:r>
+      <w:r>
+        <w:rPr>
+          <w:noProof/>
         </w:rPr>
         <w:fldChar w:fldCharType="separate"/>
       </w:r>
       <w:r>
         <w:rPr>
-          <w:rFonts w:eastAsia="Arial Unicode MS" w:cs="Arial Unicode MS"/>
-          <w:sz w:val="24"/>
-          <w:szCs w:val="24"/>
-        </w:rPr>
-        <w:t>6</w:t>
-      </w:r>
-      <w:r>
-        <w:rPr>
-          <w:sz w:val="24"/>
-          <w:szCs w:val="24"/>
+          <w:noProof/>
+        </w:rPr>
+        <w:t>13</w:t>
+      </w:r>
+      <w:r>
+        <w:rPr>
+          <w:noProof/>
         </w:rPr>
         <w:fldChar w:fldCharType="end"/>
       </w:r>
@@ -1041,7 +927,7 @@
           <w:szCs w:val="36"/>
         </w:rPr>
       </w:pPr>
-      <w:bookmarkStart w:id="0" w:name="_Toc"/>
+      <w:bookmarkStart w:id="0" w:name="_Toc497170185"/>
       <w:r>
         <w:rPr>
           <w:b/>
@@ -1070,7 +956,7 @@
         <w:pStyle w:val="Heading"/>
         <w:jc w:val="both"/>
       </w:pPr>
-      <w:bookmarkStart w:id="1" w:name="_Toc1"/>
+      <w:bookmarkStart w:id="1" w:name="_Toc497170186"/>
       <w:r>
         <w:rPr>
           <w:rFonts w:eastAsia="Arial Unicode MS" w:cs="Arial Unicode MS"/>
@@ -1112,21 +998,7 @@
         <w:rPr>
           <w:rFonts w:eastAsia="Arial Unicode MS" w:cs="Arial Unicode MS"/>
         </w:rPr>
-        <w:t xml:space="preserve">The Malaysia dataset is smaller, consisting of 235 case summaries, while the OSHA dataset consists of 16323 cases. The Malaysia dataset are all case summaries of fatalities, while the OSHA dataset is a combination of fatal and catastrophe incidents, which include severe injuries such as amputation and in-patient </w:t>
-      </w:r>
-      <w:proofErr w:type="spellStart"/>
-      <w:r>
-        <w:rPr>
-          <w:rFonts w:eastAsia="Arial Unicode MS" w:cs="Arial Unicode MS"/>
-        </w:rPr>
-        <w:t>hospitalisation</w:t>
-      </w:r>
-      <w:proofErr w:type="spellEnd"/>
-      <w:r>
-        <w:rPr>
-          <w:rFonts w:eastAsia="Arial Unicode MS" w:cs="Arial Unicode MS"/>
-        </w:rPr>
-        <w:t xml:space="preserve"> [1].</w:t>
+        <w:t>The Malaysia dataset is smaller, consisting of 235 case summaries, while the OSHA dataset consists of 16323 cases. The Malaysia dataset are all case summaries of fatalities, while the OSHA dataset is a combination of fatal and catastrophe incidents, which include severe injuries such as amputation and in-patient hospitalisation [1].</w:t>
       </w:r>
     </w:p>
     <w:p>
@@ -1164,7 +1036,6 @@
           <w:szCs w:val="36"/>
         </w:rPr>
       </w:pPr>
-      <w:bookmarkStart w:id="2" w:name="_Toc2"/>
       <w:r>
         <w:rPr>
           <w:rFonts w:cs="Arial Unicode MS" w:hint="eastAsia"/>
@@ -1177,14 +1048,21 @@
         <w:pStyle w:val="Heading"/>
         <w:jc w:val="both"/>
       </w:pPr>
+      <w:bookmarkStart w:id="2" w:name="_Toc497170187"/>
       <w:r>
         <w:rPr>
           <w:rFonts w:eastAsia="Arial Unicode MS" w:cs="Arial Unicode MS"/>
         </w:rPr>
         <w:lastRenderedPageBreak/>
-        <w:t xml:space="preserve">Accident types </w:t>
+        <w:t>Accident types</w:t>
       </w:r>
       <w:bookmarkEnd w:id="2"/>
+      <w:r>
+        <w:rPr>
+          <w:rFonts w:eastAsia="Arial Unicode MS" w:cs="Arial Unicode MS"/>
+        </w:rPr>
+        <w:t xml:space="preserve"> </w:t>
+      </w:r>
     </w:p>
     <w:p>
       <w:pPr>
@@ -1195,21 +1073,7 @@
         <w:rPr>
           <w:rFonts w:eastAsia="Arial Unicode MS" w:cs="Arial Unicode MS"/>
         </w:rPr>
-        <w:t xml:space="preserve">We look into the main types of accidents that result in fatality, using the Malaysia dataset for classification training, different models are trained with </w:t>
-      </w:r>
-      <w:proofErr w:type="spellStart"/>
-      <w:r>
-        <w:rPr>
-          <w:rFonts w:eastAsia="Arial Unicode MS" w:cs="Arial Unicode MS"/>
-        </w:rPr>
-        <w:t>tf-idf</w:t>
-      </w:r>
-      <w:proofErr w:type="spellEnd"/>
-      <w:r>
-        <w:rPr>
-          <w:rFonts w:eastAsia="Arial Unicode MS" w:cs="Arial Unicode MS"/>
-        </w:rPr>
-        <w:t xml:space="preserve"> (term frequency-inverse document frequency), and the best performing model, with 73.58% prediction rate, SVM based on case title, is then used to classify the OSHA  dataset.</w:t>
+        <w:t>We look into the main types of accidents that result in fatality, using the Malaysia dataset for classification training, different models are trained with tf-idf (term frequency-inverse document frequency), and the best performing model, with 73.58% prediction rate, SVM based on case title, is then used to classify the OSHA  dataset.</w:t>
       </w:r>
     </w:p>
     <w:tbl>
@@ -1826,23 +1690,13 @@
               <w:spacing w:line="280" w:lineRule="atLeast"/>
               <w:jc w:val="both"/>
             </w:pPr>
-            <w:proofErr w:type="spellStart"/>
-            <w:r>
-              <w:rPr>
-                <w:rFonts w:ascii="Times" w:hAnsi="Times"/>
-                <w:sz w:val="24"/>
-                <w:szCs w:val="24"/>
-              </w:rPr>
-              <w:t>Msia</w:t>
-            </w:r>
-            <w:proofErr w:type="spellEnd"/>
-            <w:r>
-              <w:rPr>
-                <w:rFonts w:ascii="Times" w:hAnsi="Times"/>
-                <w:sz w:val="24"/>
-                <w:szCs w:val="24"/>
-              </w:rPr>
-              <w:t xml:space="preserve"> Accidents</w:t>
+            <w:r>
+              <w:rPr>
+                <w:rFonts w:ascii="Times" w:hAnsi="Times"/>
+                <w:sz w:val="24"/>
+                <w:szCs w:val="24"/>
+              </w:rPr>
+              <w:t>Msia Accidents</w:t>
             </w:r>
           </w:p>
         </w:tc>
@@ -4718,7 +4572,6 @@
           <w:szCs w:val="36"/>
         </w:rPr>
       </w:pPr>
-      <w:bookmarkStart w:id="3" w:name="_Toc3"/>
       <w:r>
         <w:rPr>
           <w:rFonts w:cs="Arial Unicode MS" w:hint="eastAsia"/>
@@ -4731,6 +4584,7 @@
         <w:pStyle w:val="Heading"/>
         <w:jc w:val="both"/>
       </w:pPr>
+      <w:bookmarkStart w:id="3" w:name="_Toc497170188"/>
       <w:r>
         <w:rPr>
           <w:rFonts w:eastAsia="Arial Unicode MS" w:cs="Arial Unicode MS"/>
@@ -4985,21 +4839,7 @@
           <w:rFonts w:eastAsia="Arial Unicode MS" w:cs="Arial Unicode MS"/>
         </w:rPr>
         <w:lastRenderedPageBreak/>
-        <w:t xml:space="preserve">As can be seen, the word such as truck, fell, burn, construction, machine, transport </w:t>
-      </w:r>
-      <w:proofErr w:type="spellStart"/>
-      <w:r>
-        <w:rPr>
-          <w:rFonts w:eastAsia="Arial Unicode MS" w:cs="Arial Unicode MS"/>
-        </w:rPr>
-        <w:t>etc</w:t>
-      </w:r>
-      <w:proofErr w:type="spellEnd"/>
-      <w:r>
-        <w:rPr>
-          <w:rFonts w:eastAsia="Arial Unicode MS" w:cs="Arial Unicode MS"/>
-        </w:rPr>
-        <w:t xml:space="preserve"> commonly appear in the cases and we based on this to further zoom in the relevant occupations associated to these words.</w:t>
+        <w:t>As can be seen, the word such as truck, fell, burn, construction, machine, transport etc commonly appear in the cases and we based on this to further zoom in the relevant occupations associated to these words.</w:t>
       </w:r>
     </w:p>
     <w:p>
@@ -5200,8 +5040,6 @@
           <w:rFonts w:eastAsia="Arial Unicode MS" w:cs="Arial Unicode MS"/>
         </w:rPr>
       </w:pPr>
-      <w:bookmarkStart w:id="4" w:name="_GoBack"/>
-      <w:bookmarkEnd w:id="4"/>
       <w:r>
         <w:rPr>
           <w:rFonts w:eastAsia="Arial Unicode MS" w:cs="Arial Unicode MS"/>
@@ -8340,7 +8178,6 @@
           <w:szCs w:val="36"/>
         </w:rPr>
       </w:pPr>
-      <w:bookmarkStart w:id="5" w:name="_Toc4"/>
       <w:r>
         <w:rPr>
           <w:rFonts w:cs="Arial Unicode MS" w:hint="eastAsia"/>
@@ -8353,6 +8190,7 @@
         <w:pStyle w:val="Heading"/>
         <w:jc w:val="both"/>
       </w:pPr>
+      <w:bookmarkStart w:id="4" w:name="_Toc497170189"/>
       <w:r>
         <w:rPr>
           <w:rFonts w:eastAsia="Arial Unicode MS" w:cs="Arial Unicode MS"/>
@@ -8360,7 +8198,7 @@
         <w:lastRenderedPageBreak/>
         <w:t>Body part injured</w:t>
       </w:r>
-      <w:bookmarkEnd w:id="5"/>
+      <w:bookmarkEnd w:id="4"/>
     </w:p>
     <w:tbl>
       <w:tblPr>
@@ -8475,11 +8313,9 @@
               <w:pStyle w:val="TableStyle1"/>
               <w:jc w:val="both"/>
             </w:pPr>
-            <w:proofErr w:type="spellStart"/>
             <w:r>
               <w:t>Bodyparts</w:t>
             </w:r>
-            <w:proofErr w:type="spellEnd"/>
           </w:p>
         </w:tc>
         <w:tc>
@@ -8558,11 +8394,9 @@
               <w:pStyle w:val="TableStyle1"/>
               <w:jc w:val="both"/>
             </w:pPr>
-            <w:proofErr w:type="spellStart"/>
             <w:r>
               <w:t>Bodyparts</w:t>
             </w:r>
-            <w:proofErr w:type="spellEnd"/>
           </w:p>
         </w:tc>
         <w:tc>
@@ -10042,11 +9876,9 @@
               <w:pStyle w:val="TableStyle1"/>
               <w:jc w:val="both"/>
             </w:pPr>
-            <w:proofErr w:type="spellStart"/>
             <w:r>
               <w:t>Bodyparts</w:t>
             </w:r>
-            <w:proofErr w:type="spellEnd"/>
           </w:p>
         </w:tc>
         <w:tc>
@@ -10125,11 +9957,9 @@
               <w:pStyle w:val="TableStyle1"/>
               <w:jc w:val="both"/>
             </w:pPr>
-            <w:proofErr w:type="spellStart"/>
             <w:r>
               <w:t>Bodyparts</w:t>
             </w:r>
-            <w:proofErr w:type="spellEnd"/>
           </w:p>
         </w:tc>
         <w:tc>
@@ -11525,7 +11355,6 @@
           <w:szCs w:val="36"/>
         </w:rPr>
       </w:pPr>
-      <w:bookmarkStart w:id="6" w:name="_Toc5"/>
       <w:r>
         <w:rPr>
           <w:rFonts w:cs="Arial Unicode MS" w:hint="eastAsia"/>
@@ -11538,6 +11367,7 @@
         <w:pStyle w:val="Heading"/>
         <w:jc w:val="both"/>
       </w:pPr>
+      <w:bookmarkStart w:id="5" w:name="_Toc497170190"/>
       <w:r>
         <w:rPr>
           <w:rFonts w:eastAsia="Arial Unicode MS" w:cs="Arial Unicode MS"/>
@@ -11545,7 +11375,7 @@
         <w:lastRenderedPageBreak/>
         <w:t>Activity prior to accident</w:t>
       </w:r>
-      <w:bookmarkEnd w:id="6"/>
+      <w:bookmarkEnd w:id="5"/>
     </w:p>
     <w:p>
       <w:pPr>
@@ -11565,16 +11395,8 @@
         <w:rPr>
           <w:rFonts w:eastAsia="Arial Unicode MS" w:cs="Arial Unicode MS"/>
         </w:rPr>
-        <w:t xml:space="preserve"> Tools used in performing this extraction are as </w:t>
-      </w:r>
-      <w:proofErr w:type="gramStart"/>
-      <w:r>
-        <w:rPr>
-          <w:rFonts w:eastAsia="Arial Unicode MS" w:cs="Arial Unicode MS"/>
-        </w:rPr>
-        <w:t>follows :</w:t>
-      </w:r>
-      <w:proofErr w:type="gramEnd"/>
+        <w:t xml:space="preserve"> Tools used in performing this extraction are as follows :</w:t>
+      </w:r>
     </w:p>
     <w:p>
       <w:pPr>
@@ -11616,23 +11438,7 @@
           <w:sz w:val="20"/>
           <w:szCs w:val="20"/>
         </w:rPr>
-        <w:t xml:space="preserve">NLTK </w:t>
-      </w:r>
-      <w:proofErr w:type="spellStart"/>
-      <w:r>
-        <w:rPr>
-          <w:sz w:val="20"/>
-          <w:szCs w:val="20"/>
-        </w:rPr>
-        <w:t>lemmatizer</w:t>
-      </w:r>
-      <w:proofErr w:type="spellEnd"/>
-      <w:r>
-        <w:rPr>
-          <w:sz w:val="20"/>
-          <w:szCs w:val="20"/>
-        </w:rPr>
-        <w:t xml:space="preserve"> to find the base word of the verbs</w:t>
+        <w:t>NLTK lemmatizer to find the base word of the verbs</w:t>
       </w:r>
     </w:p>
     <w:p>
@@ -12381,7 +12187,6 @@
           </wp:inline>
         </w:drawing>
       </w:r>
-      <w:bookmarkStart w:id="7" w:name="_Toc6"/>
     </w:p>
     <w:p>
       <w:pPr>
@@ -13032,6 +12837,7 @@
         <w:pStyle w:val="Heading"/>
         <w:jc w:val="both"/>
       </w:pPr>
+      <w:bookmarkStart w:id="6" w:name="_Toc497170191"/>
       <w:r>
         <w:rPr>
           <w:rFonts w:eastAsia="Arial Unicode MS" w:cs="Arial Unicode MS"/>
@@ -13039,26 +12845,219 @@
         <w:lastRenderedPageBreak/>
         <w:t>Conclusion</w:t>
       </w:r>
-      <w:bookmarkEnd w:id="7"/>
+      <w:bookmarkEnd w:id="6"/>
+    </w:p>
+    <w:p>
+      <w:pPr>
+        <w:pStyle w:val="Body2"/>
+        <w:jc w:val="both"/>
+        <w:rPr>
+          <w:rFonts w:eastAsia="Arial Unicode MS" w:cs="Arial Unicode MS"/>
+        </w:rPr>
+      </w:pPr>
+      <w:r>
+        <w:rPr>
+          <w:rFonts w:eastAsia="Arial Unicode MS" w:cs="Arial Unicode MS"/>
+        </w:rPr>
+        <w:t xml:space="preserve">The most common accident in workplace accidents is ‘struck by moving objects’. And the most risky occupation that results in fatal or catastrophe accidents is construction worker. And the most common part of the human body that is injured is hands. And the most common activity engaged in prior to such accidents is operating machinery.  </w:t>
+      </w:r>
+    </w:p>
+    <w:p>
+      <w:pPr>
+        <w:pStyle w:val="Body2"/>
+        <w:ind w:firstLine="0"/>
+        <w:jc w:val="both"/>
+        <w:rPr>
+          <w:rFonts w:eastAsia="Arial Unicode MS" w:cs="Arial Unicode MS"/>
+        </w:rPr>
+      </w:pPr>
+    </w:p>
+    <w:p>
+      <w:pPr>
+        <w:pStyle w:val="Body2"/>
+        <w:ind w:firstLine="0"/>
+        <w:jc w:val="both"/>
+        <w:rPr>
+          <w:rFonts w:eastAsia="Arial Unicode MS" w:cs="Arial Unicode MS"/>
+          <w:b/>
+          <w:u w:val="single"/>
+        </w:rPr>
+      </w:pPr>
+      <w:r>
+        <w:rPr>
+          <w:rFonts w:eastAsia="Arial Unicode MS" w:cs="Arial Unicode MS"/>
+          <w:b/>
+          <w:u w:val="single"/>
+        </w:rPr>
+        <w:t>Learnings</w:t>
+      </w:r>
+    </w:p>
+    <w:p>
+      <w:pPr>
+        <w:pStyle w:val="Body2"/>
+        <w:ind w:firstLine="0"/>
+        <w:jc w:val="both"/>
+      </w:pPr>
+      <w:r>
+        <w:t>Below are the learnings from the assignment:</w:t>
+      </w:r>
+    </w:p>
+    <w:p>
+      <w:pPr>
+        <w:pStyle w:val="Body2"/>
+        <w:numPr>
+          <w:ilvl w:val="0"/>
+          <w:numId w:val="3"/>
+        </w:numPr>
+        <w:jc w:val="both"/>
+      </w:pPr>
+      <w:r>
+        <w:t>Through the assignment, we were able to apply text mining knowledge in a typical text mining problem end to end, from the data (or corpus) pre-processing to feature extraction to modelling.</w:t>
+      </w:r>
+    </w:p>
+    <w:p>
+      <w:pPr>
+        <w:pStyle w:val="Body2"/>
+        <w:numPr>
+          <w:ilvl w:val="0"/>
+          <w:numId w:val="3"/>
+        </w:numPr>
+        <w:jc w:val="both"/>
+      </w:pPr>
+      <w:r>
+        <w:t xml:space="preserve">At the same time, there was good appreciation of the challenges in a text mining problem such as dealing with </w:t>
+      </w:r>
+    </w:p>
+    <w:p>
+      <w:pPr>
+        <w:pStyle w:val="Body2"/>
+        <w:numPr>
+          <w:ilvl w:val="0"/>
+          <w:numId w:val="3"/>
+        </w:numPr>
+        <w:jc w:val="both"/>
+      </w:pPr>
+      <w:r>
+        <w:t>Bag of words method is simply not enough to provide solution to a problem. A combination of Natural Language Processing (NLP) in combination with bag of words as well as further customization and fine tuning using domain knowledge is required to improve the results accuracy.</w:t>
+      </w:r>
+    </w:p>
+    <w:p>
+      <w:pPr>
+        <w:pStyle w:val="Body2"/>
+        <w:ind w:firstLine="0"/>
+        <w:jc w:val="both"/>
+        <w:rPr>
+          <w:b/>
+          <w:u w:val="single"/>
+        </w:rPr>
+      </w:pPr>
+      <w:r>
+        <w:rPr>
+          <w:b/>
+          <w:u w:val="single"/>
+        </w:rPr>
+        <w:t>Future Improvements</w:t>
+      </w:r>
+    </w:p>
+    <w:p>
+      <w:pPr>
+        <w:pStyle w:val="Body2"/>
+        <w:ind w:firstLine="0"/>
+        <w:jc w:val="both"/>
+      </w:pPr>
+      <w:r>
+        <w:t>Given more time the following could be applied to further improve the results accuracy:</w:t>
+      </w:r>
+    </w:p>
+    <w:p>
+      <w:pPr>
+        <w:pStyle w:val="Body2"/>
+        <w:numPr>
+          <w:ilvl w:val="0"/>
+          <w:numId w:val="4"/>
+        </w:numPr>
+        <w:jc w:val="both"/>
+      </w:pPr>
+      <w:r>
+        <w:t>Obtain more datasets from accident records from other countries so that we can have a bigger dataset to train</w:t>
+      </w:r>
+    </w:p>
+    <w:p>
+      <w:pPr>
+        <w:pStyle w:val="Body2"/>
+        <w:numPr>
+          <w:ilvl w:val="0"/>
+          <w:numId w:val="4"/>
+        </w:numPr>
+        <w:jc w:val="both"/>
+      </w:pPr>
+      <w:r>
+        <w:t>Apply more domain knowledge to further improve performance. For example, a combination of keywords such as machinery, operate, install would tell us it’s an industrial related and drowning</w:t>
+      </w:r>
+      <w:r>
+        <w:t xml:space="preserve"> and suffocation</w:t>
+      </w:r>
+      <w:r>
+        <w:t xml:space="preserve"> is highly </w:t>
+      </w:r>
+      <w:r>
+        <w:t>unlikely</w:t>
+      </w:r>
+      <w:r>
+        <w:t xml:space="preserve">. </w:t>
+      </w:r>
+      <w:r>
+        <w:t xml:space="preserve">For drowning, it is also unlikely there’s bodily injury to limbs etc. Time of the day and location the </w:t>
+      </w:r>
+      <w:r>
+        <w:lastRenderedPageBreak/>
+        <w:t>incident took place could also eliminate some causes. For example, if the incident took place outdoor, it is unlikely exposre to extreme temperatures etc.</w:t>
+      </w:r>
     </w:p>
     <w:p>
       <w:pPr>
         <w:pStyle w:val="Body2"/>
         <w:jc w:val="both"/>
       </w:pPr>
-      <w:r>
-        <w:rPr>
-          <w:rFonts w:eastAsia="Arial Unicode MS" w:cs="Arial Unicode MS"/>
-        </w:rPr>
-        <w:t xml:space="preserve">The most common accident in workplace accidents is ‘struck by moving objects’. And the most risky occupation that results in fatal or catastrophe accidents is construction worker. And the most common part of the human body that is injured is hands. And the most common activity engaged in prior to such accidents is operating machinery.  </w:t>
-      </w:r>
+    </w:p>
+    <w:p>
+      <w:pPr>
+        <w:pStyle w:val="Body2"/>
+        <w:jc w:val="both"/>
+      </w:pPr>
+    </w:p>
+    <w:p>
+      <w:pPr>
+        <w:pStyle w:val="Body2"/>
+        <w:jc w:val="both"/>
+      </w:pPr>
+    </w:p>
+    <w:p>
+      <w:pPr>
+        <w:pStyle w:val="Body2"/>
+        <w:jc w:val="both"/>
+      </w:pPr>
+    </w:p>
+    <w:p>
+      <w:pPr>
+        <w:pStyle w:val="Body2"/>
+        <w:jc w:val="both"/>
+      </w:pPr>
+    </w:p>
+    <w:p>
+      <w:pPr>
+        <w:pStyle w:val="Body2"/>
+        <w:jc w:val="both"/>
+      </w:pPr>
+      <w:bookmarkStart w:id="7" w:name="_GoBack"/>
+      <w:bookmarkEnd w:id="7"/>
     </w:p>
     <w:p>
       <w:pPr>
         <w:pStyle w:val="Heading"/>
         <w:jc w:val="both"/>
       </w:pPr>
-      <w:bookmarkStart w:id="8" w:name="_Toc7"/>
+      <w:bookmarkStart w:id="8" w:name="_Toc497170192"/>
       <w:r>
         <w:rPr>
           <w:rFonts w:eastAsia="Arial Unicode MS" w:cs="Arial Unicode MS"/>
@@ -13207,14 +13206,7 @@
     </w:r>
     <w:r>
       <w:tab/>
-    </w:r>
-    <w:proofErr w:type="spellStart"/>
-    <w:r>
-      <w:t>MTech</w:t>
-    </w:r>
-    <w:proofErr w:type="spellEnd"/>
-    <w:r>
-      <w:t>-KE</w:t>
+      <w:t>MTech-KE</w:t>
     </w:r>
   </w:p>
 </w:hdr>
@@ -13223,6 +13215,184 @@
 <file path=word/numbering.xml><?xml version="1.0" encoding="utf-8"?>
 <w:numbering xmlns:wpc="http://schemas.microsoft.com/office/word/2010/wordprocessingCanvas" xmlns:mo="http://schemas.microsoft.com/office/mac/office/2008/main" xmlns:mc="http://schemas.openxmlformats.org/markup-compatibility/2006" xmlns:mv="urn:schemas-microsoft-com:mac:vml" xmlns:o="urn:schemas-microsoft-com:office:office" xmlns:r="http://schemas.openxmlformats.org/officeDocument/2006/relationships" xmlns:m="http://schemas.openxmlformats.org/officeDocument/2006/math" xmlns:v="urn:schemas-microsoft-com:vml" xmlns:wp14="http://schemas.microsoft.com/office/word/2010/wordprocessingDrawing" xmlns:wp="http://schemas.openxmlformats.org/drawingml/2006/wordprocessingDrawing" xmlns:w10="urn:schemas-microsoft-com:office:word" xmlns:w="http://schemas.openxmlformats.org/wordprocessingml/2006/main" xmlns:w14="http://schemas.microsoft.com/office/word/2010/wordml" xmlns:w15="http://schemas.microsoft.com/office/word/2012/wordml" xmlns:wpg="http://schemas.microsoft.com/office/word/2010/wordprocessingGroup" xmlns:wpi="http://schemas.microsoft.com/office/word/2010/wordprocessingInk" xmlns:wne="http://schemas.microsoft.com/office/word/2006/wordml" xmlns:wps="http://schemas.microsoft.com/office/word/2010/wordprocessingShape" mc:Ignorable="w14 w15 wp14">
   <w:abstractNum w:abstractNumId="0">
+    <w:nsid w:val="25AA1BB9"/>
+    <w:multiLevelType w:val="hybridMultilevel"/>
+    <w:tmpl w:val="ABC04F76"/>
+    <w:lvl w:ilvl="0" w:tplc="0809000F">
+      <w:start w:val="1"/>
+      <w:numFmt w:val="decimal"/>
+      <w:lvlText w:val="%1."/>
+      <w:lvlJc w:val="left"/>
+      <w:pPr>
+        <w:ind w:left="720" w:hanging="360"/>
+      </w:pPr>
+      <w:rPr>
+        <w:rFonts w:hint="default"/>
+      </w:rPr>
+    </w:lvl>
+    <w:lvl w:ilvl="1" w:tplc="08090019" w:tentative="1">
+      <w:start w:val="1"/>
+      <w:numFmt w:val="lowerLetter"/>
+      <w:lvlText w:val="%2."/>
+      <w:lvlJc w:val="left"/>
+      <w:pPr>
+        <w:ind w:left="1440" w:hanging="360"/>
+      </w:pPr>
+    </w:lvl>
+    <w:lvl w:ilvl="2" w:tplc="0809001B" w:tentative="1">
+      <w:start w:val="1"/>
+      <w:numFmt w:val="lowerRoman"/>
+      <w:lvlText w:val="%3."/>
+      <w:lvlJc w:val="right"/>
+      <w:pPr>
+        <w:ind w:left="2160" w:hanging="180"/>
+      </w:pPr>
+    </w:lvl>
+    <w:lvl w:ilvl="3" w:tplc="0809000F" w:tentative="1">
+      <w:start w:val="1"/>
+      <w:numFmt w:val="decimal"/>
+      <w:lvlText w:val="%4."/>
+      <w:lvlJc w:val="left"/>
+      <w:pPr>
+        <w:ind w:left="2880" w:hanging="360"/>
+      </w:pPr>
+    </w:lvl>
+    <w:lvl w:ilvl="4" w:tplc="08090019" w:tentative="1">
+      <w:start w:val="1"/>
+      <w:numFmt w:val="lowerLetter"/>
+      <w:lvlText w:val="%5."/>
+      <w:lvlJc w:val="left"/>
+      <w:pPr>
+        <w:ind w:left="3600" w:hanging="360"/>
+      </w:pPr>
+    </w:lvl>
+    <w:lvl w:ilvl="5" w:tplc="0809001B" w:tentative="1">
+      <w:start w:val="1"/>
+      <w:numFmt w:val="lowerRoman"/>
+      <w:lvlText w:val="%6."/>
+      <w:lvlJc w:val="right"/>
+      <w:pPr>
+        <w:ind w:left="4320" w:hanging="180"/>
+      </w:pPr>
+    </w:lvl>
+    <w:lvl w:ilvl="6" w:tplc="0809000F" w:tentative="1">
+      <w:start w:val="1"/>
+      <w:numFmt w:val="decimal"/>
+      <w:lvlText w:val="%7."/>
+      <w:lvlJc w:val="left"/>
+      <w:pPr>
+        <w:ind w:left="5040" w:hanging="360"/>
+      </w:pPr>
+    </w:lvl>
+    <w:lvl w:ilvl="7" w:tplc="08090019" w:tentative="1">
+      <w:start w:val="1"/>
+      <w:numFmt w:val="lowerLetter"/>
+      <w:lvlText w:val="%8."/>
+      <w:lvlJc w:val="left"/>
+      <w:pPr>
+        <w:ind w:left="5760" w:hanging="360"/>
+      </w:pPr>
+    </w:lvl>
+    <w:lvl w:ilvl="8" w:tplc="0809001B" w:tentative="1">
+      <w:start w:val="1"/>
+      <w:numFmt w:val="lowerRoman"/>
+      <w:lvlText w:val="%9."/>
+      <w:lvlJc w:val="right"/>
+      <w:pPr>
+        <w:ind w:left="6480" w:hanging="180"/>
+      </w:pPr>
+    </w:lvl>
+  </w:abstractNum>
+  <w:abstractNum w:abstractNumId="1">
+    <w:nsid w:val="2AB476A1"/>
+    <w:multiLevelType w:val="hybridMultilevel"/>
+    <w:tmpl w:val="ABC04F76"/>
+    <w:lvl w:ilvl="0" w:tplc="0809000F">
+      <w:start w:val="1"/>
+      <w:numFmt w:val="decimal"/>
+      <w:lvlText w:val="%1."/>
+      <w:lvlJc w:val="left"/>
+      <w:pPr>
+        <w:ind w:left="720" w:hanging="360"/>
+      </w:pPr>
+      <w:rPr>
+        <w:rFonts w:hint="default"/>
+      </w:rPr>
+    </w:lvl>
+    <w:lvl w:ilvl="1" w:tplc="08090019" w:tentative="1">
+      <w:start w:val="1"/>
+      <w:numFmt w:val="lowerLetter"/>
+      <w:lvlText w:val="%2."/>
+      <w:lvlJc w:val="left"/>
+      <w:pPr>
+        <w:ind w:left="1440" w:hanging="360"/>
+      </w:pPr>
+    </w:lvl>
+    <w:lvl w:ilvl="2" w:tplc="0809001B" w:tentative="1">
+      <w:start w:val="1"/>
+      <w:numFmt w:val="lowerRoman"/>
+      <w:lvlText w:val="%3."/>
+      <w:lvlJc w:val="right"/>
+      <w:pPr>
+        <w:ind w:left="2160" w:hanging="180"/>
+      </w:pPr>
+    </w:lvl>
+    <w:lvl w:ilvl="3" w:tplc="0809000F" w:tentative="1">
+      <w:start w:val="1"/>
+      <w:numFmt w:val="decimal"/>
+      <w:lvlText w:val="%4."/>
+      <w:lvlJc w:val="left"/>
+      <w:pPr>
+        <w:ind w:left="2880" w:hanging="360"/>
+      </w:pPr>
+    </w:lvl>
+    <w:lvl w:ilvl="4" w:tplc="08090019" w:tentative="1">
+      <w:start w:val="1"/>
+      <w:numFmt w:val="lowerLetter"/>
+      <w:lvlText w:val="%5."/>
+      <w:lvlJc w:val="left"/>
+      <w:pPr>
+        <w:ind w:left="3600" w:hanging="360"/>
+      </w:pPr>
+    </w:lvl>
+    <w:lvl w:ilvl="5" w:tplc="0809001B" w:tentative="1">
+      <w:start w:val="1"/>
+      <w:numFmt w:val="lowerRoman"/>
+      <w:lvlText w:val="%6."/>
+      <w:lvlJc w:val="right"/>
+      <w:pPr>
+        <w:ind w:left="4320" w:hanging="180"/>
+      </w:pPr>
+    </w:lvl>
+    <w:lvl w:ilvl="6" w:tplc="0809000F" w:tentative="1">
+      <w:start w:val="1"/>
+      <w:numFmt w:val="decimal"/>
+      <w:lvlText w:val="%7."/>
+      <w:lvlJc w:val="left"/>
+      <w:pPr>
+        <w:ind w:left="5040" w:hanging="360"/>
+      </w:pPr>
+    </w:lvl>
+    <w:lvl w:ilvl="7" w:tplc="08090019" w:tentative="1">
+      <w:start w:val="1"/>
+      <w:numFmt w:val="lowerLetter"/>
+      <w:lvlText w:val="%8."/>
+      <w:lvlJc w:val="left"/>
+      <w:pPr>
+        <w:ind w:left="5760" w:hanging="360"/>
+      </w:pPr>
+    </w:lvl>
+    <w:lvl w:ilvl="8" w:tplc="0809001B" w:tentative="1">
+      <w:start w:val="1"/>
+      <w:numFmt w:val="lowerRoman"/>
+      <w:lvlText w:val="%9."/>
+      <w:lvlJc w:val="right"/>
+      <w:pPr>
+        <w:ind w:left="6480" w:hanging="180"/>
+      </w:pPr>
+    </w:lvl>
+  </w:abstractNum>
+  <w:abstractNum w:abstractNumId="2">
     <w:nsid w:val="466B27CC"/>
     <w:multiLevelType w:val="hybridMultilevel"/>
     <w:tmpl w:val="A60A6722"/>
@@ -13311,7 +13481,7 @@
       </w:pPr>
     </w:lvl>
   </w:abstractNum>
-  <w:abstractNum w:abstractNumId="1">
+  <w:abstractNum w:abstractNumId="3">
     <w:nsid w:val="55696F20"/>
     <w:multiLevelType w:val="hybridMultilevel"/>
     <w:tmpl w:val="F1B8A182"/>
@@ -13401,10 +13571,16 @@
     </w:lvl>
   </w:abstractNum>
   <w:num w:numId="1">
-    <w:abstractNumId w:val="1"/>
+    <w:abstractNumId w:val="3"/>
   </w:num>
   <w:num w:numId="2">
+    <w:abstractNumId w:val="2"/>
+  </w:num>
+  <w:num w:numId="3">
     <w:abstractNumId w:val="0"/>
+  </w:num>
+  <w:num w:numId="4">
+    <w:abstractNumId w:val="1"/>
   </w:num>
 </w:numbering>
 </file>
@@ -13432,7 +13608,7 @@
       </w:pPr>
     </w:pPrDefault>
   </w:docDefaults>
-  <w:latentStyles w:defLockedState="0" w:defUIPriority="99" w:defSemiHidden="0" w:defUnhideWhenUsed="0" w:defQFormat="0" w:count="380">
+  <w:latentStyles w:defLockedState="0" w:defUIPriority="99" w:defSemiHidden="0" w:defUnhideWhenUsed="0" w:defQFormat="0" w:count="382">
     <w:lsdException w:name="Normal" w:uiPriority="0" w:qFormat="1"/>
     <w:lsdException w:name="heading 1" w:uiPriority="9" w:qFormat="1"/>
     <w:lsdException w:name="heading 2" w:semiHidden="1" w:uiPriority="9" w:unhideWhenUsed="1" w:qFormat="1"/>
@@ -13538,7 +13714,6 @@
     <w:lsdException w:name="HTML Sample" w:semiHidden="1" w:unhideWhenUsed="1"/>
     <w:lsdException w:name="HTML Typewriter" w:semiHidden="1" w:unhideWhenUsed="1"/>
     <w:lsdException w:name="HTML Variable" w:semiHidden="1" w:unhideWhenUsed="1"/>
-    <w:lsdException w:name="Normal Table" w:semiHidden="1" w:unhideWhenUsed="1"/>
     <w:lsdException w:name="annotation subject" w:semiHidden="1" w:unhideWhenUsed="1"/>
     <w:lsdException w:name="No List" w:semiHidden="1" w:unhideWhenUsed="1"/>
     <w:lsdException w:name="Outline List 1" w:semiHidden="1" w:unhideWhenUsed="1"/>
@@ -13584,11 +13759,9 @@
     <w:lsdException w:name="Table Subtle 1" w:semiHidden="1" w:unhideWhenUsed="1"/>
     <w:lsdException w:name="Table Subtle 2" w:semiHidden="1" w:unhideWhenUsed="1"/>
     <w:lsdException w:name="Table Web 1" w:semiHidden="1" w:unhideWhenUsed="1"/>
-    <w:lsdException w:name="Table Web 2" w:semiHidden="1" w:unhideWhenUsed="1"/>
     <w:lsdException w:name="Table Web 3" w:semiHidden="1" w:unhideWhenUsed="1"/>
     <w:lsdException w:name="Balloon Text" w:semiHidden="1" w:unhideWhenUsed="1"/>
     <w:lsdException w:name="Table Grid" w:uiPriority="39"/>
-    <w:lsdException w:name="Table Theme" w:semiHidden="1" w:unhideWhenUsed="1"/>
     <w:lsdException w:name="Placeholder Text" w:semiHidden="1"/>
     <w:lsdException w:name="No Spacing" w:uiPriority="1" w:qFormat="1"/>
     <w:lsdException w:name="Light Shading" w:uiPriority="60"/>
@@ -13804,6 +13977,8 @@
     <w:lsdException w:name="List Table 5 Dark Accent 6" w:uiPriority="50"/>
     <w:lsdException w:name="List Table 6 Colorful Accent 6" w:uiPriority="51"/>
     <w:lsdException w:name="List Table 7 Colorful Accent 6" w:uiPriority="52"/>
+    <w:lsdException w:name="Mention" w:semiHidden="1" w:unhideWhenUsed="1"/>
+    <w:lsdException w:name="Smart Hyperlink" w:semiHidden="1" w:unhideWhenUsed="1"/>
   </w:latentStyles>
   <w:style w:type="paragraph" w:default="1" w:styleId="Normal">
     <w:name w:val="Normal"/>
@@ -13897,6 +14072,7 @@
   </w:style>
   <w:style w:type="paragraph" w:styleId="TOC1">
     <w:name w:val="toc 1"/>
+    <w:uiPriority w:val="39"/>
     <w:pPr>
       <w:tabs>
         <w:tab w:val="right" w:pos="8928"/>
@@ -13928,6 +14104,7 @@
   </w:style>
   <w:style w:type="paragraph" w:styleId="TOC2">
     <w:name w:val="toc 2"/>
+    <w:uiPriority w:val="39"/>
     <w:pPr>
       <w:tabs>
         <w:tab w:val="right" w:pos="8928"/>

</xml_diff>